<commit_message>
Css Selector and Styling
</commit_message>
<xml_diff>
--- a/Assignment/CSS & CSS3/Theory/CSS & CSS3.docx
+++ b/Assignment/CSS & CSS3/Theory/CSS & CSS3.docx
@@ -86,7 +86,15 @@
     </w:p>
     <w:p>
       <w:r>
-        <w:t xml:space="preserve">    color: blue;</w:t>
+        <w:t xml:space="preserve">    </w:t>
+      </w:r>
+      <w:proofErr w:type="spellStart"/>
+      <w:r>
+        <w:t>color</w:t>
+      </w:r>
+      <w:proofErr w:type="spellEnd"/>
+      <w:r>
+        <w:t>: blue;</w:t>
       </w:r>
     </w:p>
     <w:p>
@@ -120,13 +128,26 @@
       </w:r>
     </w:p>
     <w:p>
-      <w:r>
-        <w:t>.highlight {</w:t>
-      </w:r>
-    </w:p>
-    <w:p>
-      <w:r>
-        <w:t xml:space="preserve">    background-color: yellow;</w:t>
+      <w:proofErr w:type="gramStart"/>
+      <w:r>
+        <w:t>.highlight</w:t>
+      </w:r>
+      <w:proofErr w:type="gramEnd"/>
+      <w:r>
+        <w:t xml:space="preserve"> {</w:t>
+      </w:r>
+    </w:p>
+    <w:p>
+      <w:r>
+        <w:t xml:space="preserve">    background-</w:t>
+      </w:r>
+      <w:proofErr w:type="spellStart"/>
+      <w:r>
+        <w:t>color</w:t>
+      </w:r>
+      <w:proofErr w:type="spellEnd"/>
+      <w:r>
+        <w:t>: yellow;</w:t>
       </w:r>
     </w:p>
     <w:p>
@@ -175,6 +196,7 @@
       </w:r>
     </w:p>
     <w:p>
+      <w:proofErr w:type="gramStart"/>
       <w:r>
         <w:t xml:space="preserve">  </w:t>
       </w:r>
@@ -183,13 +205,30 @@
           <w:b/>
           <w:bCs/>
         </w:rPr>
-        <w:t>Element selector</w:t>
-      </w:r>
-      <w:r>
-        <w:t>: p { color: blue; } — targets all &lt;p&gt; elements.</w:t>
-      </w:r>
-    </w:p>
-    <w:p>
+        <w:t>Element</w:t>
+      </w:r>
+      <w:proofErr w:type="gramEnd"/>
+      <w:r>
+        <w:rPr>
+          <w:b/>
+          <w:bCs/>
+        </w:rPr>
+        <w:t xml:space="preserve"> selector</w:t>
+      </w:r>
+      <w:r>
+        <w:t xml:space="preserve">: p { </w:t>
+      </w:r>
+      <w:proofErr w:type="spellStart"/>
+      <w:r>
+        <w:t>color</w:t>
+      </w:r>
+      <w:proofErr w:type="spellEnd"/>
+      <w:r>
+        <w:t>: blue; } — targets all &lt;p&gt; elements.</w:t>
+      </w:r>
+    </w:p>
+    <w:p>
+      <w:proofErr w:type="gramStart"/>
       <w:r>
         <w:t xml:space="preserve">  </w:t>
       </w:r>
@@ -198,13 +237,30 @@
           <w:b/>
           <w:bCs/>
         </w:rPr>
-        <w:t>Class selector</w:t>
-      </w:r>
-      <w:r>
-        <w:t>: .highlight { background-color: yellow; } — targets elements with the class highlight.</w:t>
-      </w:r>
-    </w:p>
-    <w:p>
+        <w:t>Class</w:t>
+      </w:r>
+      <w:proofErr w:type="gramEnd"/>
+      <w:r>
+        <w:rPr>
+          <w:b/>
+          <w:bCs/>
+        </w:rPr>
+        <w:t xml:space="preserve"> selector</w:t>
+      </w:r>
+      <w:r>
+        <w:t>: .highlight { background-</w:t>
+      </w:r>
+      <w:proofErr w:type="spellStart"/>
+      <w:r>
+        <w:t>color</w:t>
+      </w:r>
+      <w:proofErr w:type="spellEnd"/>
+      <w:r>
+        <w:t>: yellow; } — targets elements with the class highlight.</w:t>
+      </w:r>
+    </w:p>
+    <w:p>
+      <w:proofErr w:type="gramStart"/>
       <w:r>
         <w:t xml:space="preserve">  </w:t>
       </w:r>
@@ -213,7 +269,15 @@
           <w:b/>
           <w:bCs/>
         </w:rPr>
-        <w:t>ID selector</w:t>
+        <w:t>ID</w:t>
+      </w:r>
+      <w:proofErr w:type="gramEnd"/>
+      <w:r>
+        <w:rPr>
+          <w:b/>
+          <w:bCs/>
+        </w:rPr>
+        <w:t xml:space="preserve"> selector</w:t>
       </w:r>
       <w:r>
         <w:t>: #main-header { font-size: 24px; } — targets the element with ID main-header.</w:t>
@@ -232,7 +296,23 @@
           <w:b/>
           <w:bCs/>
         </w:rPr>
-        <w:t>Explain the concept of CSS specificity. How do conflicts between multiple stylesget resolved?</w:t>
+        <w:t xml:space="preserve">Explain the concept of CSS specificity. How do conflicts between multiple </w:t>
+      </w:r>
+      <w:proofErr w:type="spellStart"/>
+      <w:r>
+        <w:rPr>
+          <w:b/>
+          <w:bCs/>
+        </w:rPr>
+        <w:t>stylesget</w:t>
+      </w:r>
+      <w:proofErr w:type="spellEnd"/>
+      <w:r>
+        <w:rPr>
+          <w:b/>
+          <w:bCs/>
+        </w:rPr>
+        <w:t xml:space="preserve"> resolved?</w:t>
       </w:r>
     </w:p>
     <w:p>
@@ -320,7 +400,15 @@
         </w:numPr>
       </w:pPr>
       <w:r>
-        <w:t>Inline styles override all, except when !important is used.</w:t>
+        <w:t xml:space="preserve">Inline styles override all, except </w:t>
+      </w:r>
+      <w:proofErr w:type="gramStart"/>
+      <w:r>
+        <w:t>when !important</w:t>
+      </w:r>
+      <w:proofErr w:type="gramEnd"/>
+      <w:r>
+        <w:t xml:space="preserve"> is used.</w:t>
       </w:r>
     </w:p>
     <w:p>
@@ -332,7 +420,15 @@
         <w:t>Example</w:t>
       </w:r>
       <w:r>
-        <w:t>: #header (ID) is more specific than .header (class) or div (element).</w:t>
+        <w:t xml:space="preserve">: #header (ID) is more specific </w:t>
+      </w:r>
+      <w:proofErr w:type="gramStart"/>
+      <w:r>
+        <w:t>than .header</w:t>
+      </w:r>
+      <w:proofErr w:type="gramEnd"/>
+      <w:r>
+        <w:t xml:space="preserve"> (class) or div (element).</w:t>
       </w:r>
     </w:p>
     <w:p>
@@ -453,7 +549,15 @@
         </w:tabs>
       </w:pPr>
       <w:r>
-        <w:t xml:space="preserve">    color: red;</w:t>
+        <w:t xml:space="preserve">    </w:t>
+      </w:r>
+      <w:proofErr w:type="spellStart"/>
+      <w:r>
+        <w:t>color</w:t>
+      </w:r>
+      <w:proofErr w:type="spellEnd"/>
+      <w:r>
+        <w:t>: red;</w:t>
       </w:r>
     </w:p>
     <w:p>
@@ -511,7 +615,15 @@
         </w:numPr>
       </w:pPr>
       <w:r>
-        <w:t>CSS styles are written in a separate .css file and linked to the HTML document using the &lt;link&gt; tag.</w:t>
+        <w:t>CSS styles are written in a separate .</w:t>
+      </w:r>
+      <w:proofErr w:type="spellStart"/>
+      <w:r>
+        <w:t>css</w:t>
+      </w:r>
+      <w:proofErr w:type="spellEnd"/>
+      <w:r>
+        <w:t xml:space="preserve"> file and linked to the HTML document using the &lt;link&gt; tag.</w:t>
       </w:r>
     </w:p>
     <w:p>
@@ -536,7 +648,23 @@
         </w:tabs>
       </w:pPr>
       <w:r>
-        <w:t>&lt;link rel="stylesheet" href="styles.css"&gt;</w:t>
+        <w:t xml:space="preserve">&lt;link </w:t>
+      </w:r>
+      <w:proofErr w:type="spellStart"/>
+      <w:r>
+        <w:t>rel</w:t>
+      </w:r>
+      <w:proofErr w:type="spellEnd"/>
+      <w:r>
+        <w:t xml:space="preserve">="stylesheet" </w:t>
+      </w:r>
+      <w:proofErr w:type="spellStart"/>
+      <w:r>
+        <w:t>href</w:t>
+      </w:r>
+      <w:proofErr w:type="spellEnd"/>
+      <w:r>
+        <w:t>="styles.css"&gt;</w:t>
       </w:r>
     </w:p>
     <w:p>
@@ -591,7 +719,23 @@
         </w:tabs>
       </w:pPr>
       <w:r>
-        <w:t>&lt;p style="color: red;"&gt;This is a red paragraph.&lt;/p&gt;</w:t>
+        <w:t>&lt;p style="</w:t>
+      </w:r>
+      <w:proofErr w:type="spellStart"/>
+      <w:r>
+        <w:t>color</w:t>
+      </w:r>
+      <w:proofErr w:type="spellEnd"/>
+      <w:r>
+        <w:t xml:space="preserve">: red;"&gt;This is a red </w:t>
+      </w:r>
+      <w:proofErr w:type="gramStart"/>
+      <w:r>
+        <w:t>paragraph.&lt;</w:t>
+      </w:r>
+      <w:proofErr w:type="gramEnd"/>
+      <w:r>
+        <w:t>/p&gt;</w:t>
       </w:r>
     </w:p>
     <w:p>
@@ -1081,7 +1225,15 @@
     </w:p>
     <w:p>
       <w:r>
-        <w:t>Example: For an element with width: 200px; padding: 10px; border: 5px;, the total width will be 230px (200px + 10px padding + 5px border on each side).</w:t>
+        <w:t>Example: For an element with width: 200px; padding: 10px; border: 5</w:t>
+      </w:r>
+      <w:proofErr w:type="gramStart"/>
+      <w:r>
+        <w:t>px;,</w:t>
+      </w:r>
+      <w:proofErr w:type="gramEnd"/>
+      <w:r>
+        <w:t xml:space="preserve"> the total width will be 230px (200px + 10px padding + 5px border on each side).</w:t>
       </w:r>
     </w:p>
     <w:p>
@@ -1602,6 +1754,616 @@
         </w:rPr>
       </w:pPr>
     </w:p>
+    <w:p>
+      <w:r>
+        <w:rPr>
+          <w:b/>
+          <w:bCs/>
+        </w:rPr>
+        <w:t>What is CSS Flexbox, and how is it useful for layout design? Explain the terms flex-container and flex-item.</w:t>
+      </w:r>
+    </w:p>
+    <w:p>
+      <w:r>
+        <w:t>CSS Flexbox is a layout model in CSS that provides a more efficient way to arrange and align elements within a container</w:t>
+      </w:r>
+    </w:p>
+    <w:p>
+      <w:r>
+        <w:t>It helps you create flexible and responsive layouts by distributing space and aligning content, regardless of the item sizes or screen width.</w:t>
+      </w:r>
+    </w:p>
+    <w:p>
+      <w:r>
+        <w:t>Flexbox is especially useful for handling layouts that need to adjust based on dynamic content or different screen sizes.</w:t>
+      </w:r>
+    </w:p>
+    <w:p>
+      <w:r>
+        <w:rPr>
+          <w:b/>
+          <w:bCs/>
+        </w:rPr>
+        <w:t>Flex Container</w:t>
+      </w:r>
+      <w:r>
+        <w:t>: This is the parent element that holds the flex items. You make an element a flex container by setting display: flex on it. The flex container defines how its children (the flex items) will be laid out.</w:t>
+      </w:r>
+    </w:p>
+    <w:p>
+      <w:r>
+        <w:rPr>
+          <w:b/>
+          <w:bCs/>
+        </w:rPr>
+        <w:t>Flex Item</w:t>
+      </w:r>
+      <w:r>
+        <w:t>: These are the child elements inside the flex container. Flex items are automatically arranged in rows or columns, depending on the flex direction, and they can adjust their size or order based on the available space.</w:t>
+      </w:r>
+    </w:p>
+    <w:p>
+      <w:pPr>
+        <w:rPr>
+          <w:b/>
+          <w:bCs/>
+        </w:rPr>
+      </w:pPr>
+    </w:p>
+    <w:p>
+      <w:pPr>
+        <w:rPr>
+          <w:b/>
+          <w:bCs/>
+        </w:rPr>
+      </w:pPr>
+      <w:r>
+        <w:rPr>
+          <w:b/>
+          <w:bCs/>
+        </w:rPr>
+        <w:t>Describe the properties justify-content, align-items, and flex</w:t>
+      </w:r>
+      <w:r>
+        <w:rPr>
+          <w:b/>
+          <w:bCs/>
+        </w:rPr>
+        <w:t xml:space="preserve"> </w:t>
+      </w:r>
+      <w:r>
+        <w:rPr>
+          <w:b/>
+          <w:bCs/>
+        </w:rPr>
+        <w:t>direction used in Flexbox</w:t>
+      </w:r>
+    </w:p>
+    <w:p>
+      <w:pPr>
+        <w:rPr>
+          <w:b/>
+          <w:bCs/>
+        </w:rPr>
+      </w:pPr>
+      <w:r>
+        <w:rPr>
+          <w:b/>
+          <w:bCs/>
+        </w:rPr>
+        <w:t>justify-content:</w:t>
+      </w:r>
+    </w:p>
+    <w:p>
+      <w:r>
+        <w:t>This property is used to align the flex items horizontally (along the main axis) within the flex container. It determines how the remaining space (if any) is distributed between or around the flex items.</w:t>
+      </w:r>
+    </w:p>
+    <w:p>
+      <w:r>
+        <w:t>Common Values:</w:t>
+      </w:r>
+    </w:p>
+    <w:p>
+      <w:pPr>
+        <w:numPr>
+          <w:ilvl w:val="0"/>
+          <w:numId w:val="8"/>
+        </w:numPr>
+      </w:pPr>
+      <w:r>
+        <w:t>flex-start: Items are aligned to the start of the container (default).</w:t>
+      </w:r>
+    </w:p>
+    <w:p>
+      <w:pPr>
+        <w:numPr>
+          <w:ilvl w:val="0"/>
+          <w:numId w:val="8"/>
+        </w:numPr>
+      </w:pPr>
+      <w:r>
+        <w:t>flex-end: Items are aligned to the end of the container.</w:t>
+      </w:r>
+    </w:p>
+    <w:p>
+      <w:pPr>
+        <w:numPr>
+          <w:ilvl w:val="0"/>
+          <w:numId w:val="8"/>
+        </w:numPr>
+      </w:pPr>
+      <w:proofErr w:type="spellStart"/>
+      <w:r>
+        <w:t>center</w:t>
+      </w:r>
+      <w:proofErr w:type="spellEnd"/>
+      <w:r>
+        <w:t xml:space="preserve">: Items are aligned in the </w:t>
+      </w:r>
+      <w:proofErr w:type="spellStart"/>
+      <w:r>
+        <w:t>center</w:t>
+      </w:r>
+      <w:proofErr w:type="spellEnd"/>
+      <w:r>
+        <w:t xml:space="preserve"> of the container.</w:t>
+      </w:r>
+    </w:p>
+    <w:p>
+      <w:pPr>
+        <w:numPr>
+          <w:ilvl w:val="0"/>
+          <w:numId w:val="8"/>
+        </w:numPr>
+      </w:pPr>
+      <w:r>
+        <w:t>space-between: Items are evenly spaced, with the first item at the start and the last item at the end.</w:t>
+      </w:r>
+    </w:p>
+    <w:p>
+      <w:pPr>
+        <w:numPr>
+          <w:ilvl w:val="0"/>
+          <w:numId w:val="8"/>
+        </w:numPr>
+      </w:pPr>
+      <w:r>
+        <w:t>space-around: Items are evenly spaced with equal space around them.</w:t>
+      </w:r>
+    </w:p>
+    <w:p>
+      <w:pPr>
+        <w:numPr>
+          <w:ilvl w:val="0"/>
+          <w:numId w:val="8"/>
+        </w:numPr>
+      </w:pPr>
+      <w:r>
+        <w:t>space-evenly: Items are evenly spaced with equal space between them, including the edges of the container.</w:t>
+      </w:r>
+    </w:p>
+    <w:p>
+      <w:pPr>
+        <w:rPr>
+          <w:b/>
+          <w:bCs/>
+        </w:rPr>
+      </w:pPr>
+      <w:r>
+        <w:rPr>
+          <w:b/>
+          <w:bCs/>
+        </w:rPr>
+        <w:t>align-items:</w:t>
+      </w:r>
+    </w:p>
+    <w:p>
+      <w:r>
+        <w:t>This property is used to align the flex items vertically (along the cross axis) within the flex container. It determines how items are aligned when they do not fill the entire height (or width, if using flex-direction: column) of the container.</w:t>
+      </w:r>
+    </w:p>
+    <w:p>
+      <w:r>
+        <w:lastRenderedPageBreak/>
+        <w:t>Common Values:</w:t>
+      </w:r>
+    </w:p>
+    <w:p>
+      <w:pPr>
+        <w:numPr>
+          <w:ilvl w:val="0"/>
+          <w:numId w:val="9"/>
+        </w:numPr>
+      </w:pPr>
+      <w:r>
+        <w:t>flex-start: Items are aligned to the start of the container.</w:t>
+      </w:r>
+    </w:p>
+    <w:p>
+      <w:pPr>
+        <w:numPr>
+          <w:ilvl w:val="0"/>
+          <w:numId w:val="9"/>
+        </w:numPr>
+      </w:pPr>
+      <w:r>
+        <w:t>flex-end: Items are aligned to the end of the container.</w:t>
+      </w:r>
+    </w:p>
+    <w:p>
+      <w:pPr>
+        <w:numPr>
+          <w:ilvl w:val="0"/>
+          <w:numId w:val="9"/>
+        </w:numPr>
+      </w:pPr>
+      <w:proofErr w:type="spellStart"/>
+      <w:r>
+        <w:t>center</w:t>
+      </w:r>
+      <w:proofErr w:type="spellEnd"/>
+      <w:r>
+        <w:t xml:space="preserve">: Items are aligned in the </w:t>
+      </w:r>
+      <w:proofErr w:type="spellStart"/>
+      <w:r>
+        <w:t>center</w:t>
+      </w:r>
+      <w:proofErr w:type="spellEnd"/>
+      <w:r>
+        <w:t xml:space="preserve"> of the container.</w:t>
+      </w:r>
+    </w:p>
+    <w:p>
+      <w:pPr>
+        <w:numPr>
+          <w:ilvl w:val="0"/>
+          <w:numId w:val="9"/>
+        </w:numPr>
+      </w:pPr>
+      <w:r>
+        <w:t>baseline: Items are aligned along their baseline (for text or inline items).</w:t>
+      </w:r>
+    </w:p>
+    <w:p>
+      <w:pPr>
+        <w:numPr>
+          <w:ilvl w:val="0"/>
+          <w:numId w:val="9"/>
+        </w:numPr>
+      </w:pPr>
+      <w:r>
+        <w:t>stretch: Items stretch to fill the container (this is the default).</w:t>
+      </w:r>
+    </w:p>
+    <w:p>
+      <w:pPr>
+        <w:rPr>
+          <w:b/>
+          <w:bCs/>
+        </w:rPr>
+      </w:pPr>
+    </w:p>
+    <w:p>
+      <w:pPr>
+        <w:rPr>
+          <w:b/>
+          <w:bCs/>
+        </w:rPr>
+      </w:pPr>
+      <w:r>
+        <w:rPr>
+          <w:b/>
+          <w:bCs/>
+        </w:rPr>
+        <w:br w:type="page"/>
+      </w:r>
+    </w:p>
+    <w:p>
+      <w:pPr>
+        <w:pStyle w:val="Title"/>
+        <w:rPr>
+          <w:b/>
+          <w:bCs/>
+        </w:rPr>
+      </w:pPr>
+      <w:r>
+        <w:lastRenderedPageBreak/>
+        <w:t>CSS Grid</w:t>
+      </w:r>
+    </w:p>
+    <w:p>
+      <w:pPr>
+        <w:rPr>
+          <w:b/>
+          <w:bCs/>
+        </w:rPr>
+      </w:pPr>
+      <w:r>
+        <w:rPr>
+          <w:b/>
+          <w:bCs/>
+        </w:rPr>
+        <w:t>Explain CSS Grid and how it differs from Flexbox. When would you use Grid over Flexbox?</w:t>
+      </w:r>
+    </w:p>
+    <w:p>
+      <w:pPr>
+        <w:rPr>
+          <w:rFonts w:cstheme="minorHAnsi"/>
+          <w:b/>
+          <w:bCs/>
+        </w:rPr>
+      </w:pPr>
+      <w:r>
+        <w:rPr>
+          <w:rFonts w:cstheme="minorHAnsi"/>
+          <w:b/>
+          <w:bCs/>
+        </w:rPr>
+        <w:t>Describe the grid-template-columns, grid-template-rows, and grid- gap properties. Provide examples of how to use them.</w:t>
+      </w:r>
+    </w:p>
+    <w:p>
+      <w:pPr>
+        <w:rPr>
+          <w:rFonts w:asciiTheme="majorHAnsi" w:hAnsiTheme="majorHAnsi" w:cstheme="majorHAnsi"/>
+          <w:b/>
+          <w:bCs/>
+          <w:sz w:val="56"/>
+          <w:szCs w:val="56"/>
+        </w:rPr>
+      </w:pPr>
+    </w:p>
+    <w:p>
+      <w:pPr>
+        <w:rPr>
+          <w:rFonts w:asciiTheme="majorHAnsi" w:hAnsiTheme="majorHAnsi" w:cstheme="majorHAnsi"/>
+          <w:b/>
+          <w:bCs/>
+          <w:sz w:val="56"/>
+          <w:szCs w:val="56"/>
+        </w:rPr>
+      </w:pPr>
+    </w:p>
+    <w:p>
+      <w:pPr>
+        <w:rPr>
+          <w:rFonts w:asciiTheme="majorHAnsi" w:hAnsiTheme="majorHAnsi" w:cstheme="majorHAnsi"/>
+          <w:b/>
+          <w:bCs/>
+          <w:sz w:val="56"/>
+          <w:szCs w:val="56"/>
+        </w:rPr>
+      </w:pPr>
+      <w:r>
+        <w:rPr>
+          <w:rFonts w:asciiTheme="majorHAnsi" w:hAnsiTheme="majorHAnsi" w:cstheme="majorHAnsi"/>
+          <w:b/>
+          <w:bCs/>
+          <w:sz w:val="56"/>
+          <w:szCs w:val="56"/>
+        </w:rPr>
+        <w:br w:type="page"/>
+      </w:r>
+    </w:p>
+    <w:p>
+      <w:pPr>
+        <w:pStyle w:val="Title"/>
+      </w:pPr>
+      <w:r>
+        <w:lastRenderedPageBreak/>
+        <w:t>Responsive Web Design with Media Queries</w:t>
+      </w:r>
+    </w:p>
+    <w:p>
+      <w:pPr>
+        <w:rPr>
+          <w:rFonts w:cstheme="minorHAnsi"/>
+          <w:b/>
+          <w:bCs/>
+        </w:rPr>
+      </w:pPr>
+      <w:r>
+        <w:rPr>
+          <w:rFonts w:cstheme="minorHAnsi"/>
+          <w:b/>
+          <w:bCs/>
+        </w:rPr>
+        <w:t xml:space="preserve">What are media queries in CSS, and why are they important for </w:t>
+      </w:r>
+      <w:r>
+        <w:rPr>
+          <w:rFonts w:cstheme="minorHAnsi"/>
+          <w:b/>
+          <w:bCs/>
+        </w:rPr>
+        <w:t xml:space="preserve">responsive </w:t>
+      </w:r>
+      <w:r>
+        <w:rPr>
+          <w:rFonts w:cstheme="minorHAnsi"/>
+          <w:b/>
+          <w:bCs/>
+        </w:rPr>
+        <w:t>design?</w:t>
+      </w:r>
+    </w:p>
+    <w:p>
+      <w:pPr>
+        <w:rPr>
+          <w:rFonts w:cstheme="minorHAnsi"/>
+          <w:b/>
+          <w:bCs/>
+        </w:rPr>
+      </w:pPr>
+      <w:r>
+        <w:rPr>
+          <w:rFonts w:cstheme="minorHAnsi"/>
+          <w:b/>
+          <w:bCs/>
+        </w:rPr>
+        <w:t>Write a basic media query that adjusts the font size of a webpage for screens smaller than 600pxe design?</w:t>
+      </w:r>
+    </w:p>
+    <w:p>
+      <w:pPr>
+        <w:rPr>
+          <w:rFonts w:cstheme="minorHAnsi"/>
+          <w:b/>
+          <w:bCs/>
+        </w:rPr>
+      </w:pPr>
+    </w:p>
+    <w:p>
+      <w:pPr>
+        <w:rPr>
+          <w:rFonts w:asciiTheme="majorHAnsi" w:hAnsiTheme="majorHAnsi" w:cstheme="majorHAnsi"/>
+          <w:b/>
+          <w:bCs/>
+          <w:sz w:val="56"/>
+          <w:szCs w:val="56"/>
+        </w:rPr>
+      </w:pPr>
+      <w:r>
+        <w:rPr>
+          <w:rFonts w:asciiTheme="majorHAnsi" w:hAnsiTheme="majorHAnsi" w:cstheme="majorHAnsi"/>
+          <w:b/>
+          <w:bCs/>
+          <w:sz w:val="56"/>
+          <w:szCs w:val="56"/>
+        </w:rPr>
+        <w:br w:type="page"/>
+      </w:r>
+    </w:p>
+    <w:p>
+      <w:pPr>
+        <w:pStyle w:val="Title"/>
+      </w:pPr>
+      <w:r>
+        <w:lastRenderedPageBreak/>
+        <w:t>Typography and Web Fonts</w:t>
+      </w:r>
+    </w:p>
+    <w:p/>
+    <w:p>
+      <w:pPr>
+        <w:rPr>
+          <w:b/>
+          <w:bCs/>
+        </w:rPr>
+      </w:pPr>
+      <w:r>
+        <w:rPr>
+          <w:b/>
+          <w:bCs/>
+        </w:rPr>
+        <w:t xml:space="preserve">Explain the difference between web-safe fonts and custom web fonts. Why might you use a web-safe font over a custom font? </w:t>
+      </w:r>
+    </w:p>
+    <w:p>
+      <w:pPr>
+        <w:rPr>
+          <w:b/>
+          <w:bCs/>
+        </w:rPr>
+      </w:pPr>
+      <w:r>
+        <w:rPr>
+          <w:b/>
+          <w:bCs/>
+        </w:rPr>
+        <w:t>What is the font-family property in CSS? How do you apply a custom Google Font to a webpage?</w:t>
+      </w:r>
+      <w:r>
+        <w:rPr>
+          <w:b/>
+          <w:bCs/>
+        </w:rPr>
+        <w:br w:type="page"/>
+      </w:r>
+    </w:p>
+    <w:p>
+      <w:pPr>
+        <w:rPr>
+          <w:b/>
+          <w:bCs/>
+        </w:rPr>
+      </w:pPr>
+      <w:r>
+        <w:rPr>
+          <w:b/>
+          <w:bCs/>
+        </w:rPr>
+        <w:lastRenderedPageBreak/>
+        <w:t>flex-direction:</w:t>
+      </w:r>
+    </w:p>
+    <w:p>
+      <w:r>
+        <w:t>This property determines the direction in which the flex items are laid out in the flex container. It defines the main axis, which affects how the justify-content property works.</w:t>
+      </w:r>
+    </w:p>
+    <w:p>
+      <w:r>
+        <w:t>Common Values:</w:t>
+      </w:r>
+    </w:p>
+    <w:p>
+      <w:pPr>
+        <w:numPr>
+          <w:ilvl w:val="0"/>
+          <w:numId w:val="10"/>
+        </w:numPr>
+      </w:pPr>
+      <w:r>
+        <w:t>row: Items are laid out in a horizontal row (default).</w:t>
+      </w:r>
+    </w:p>
+    <w:p>
+      <w:pPr>
+        <w:numPr>
+          <w:ilvl w:val="0"/>
+          <w:numId w:val="10"/>
+        </w:numPr>
+      </w:pPr>
+      <w:r>
+        <w:t>row-reverse: Items are laid out in a horizontal row, but in reverse order.</w:t>
+      </w:r>
+    </w:p>
+    <w:p>
+      <w:pPr>
+        <w:numPr>
+          <w:ilvl w:val="0"/>
+          <w:numId w:val="10"/>
+        </w:numPr>
+      </w:pPr>
+      <w:r>
+        <w:t>column: Items are laid out in a vertical column.</w:t>
+      </w:r>
+    </w:p>
+    <w:p>
+      <w:pPr>
+        <w:numPr>
+          <w:ilvl w:val="0"/>
+          <w:numId w:val="10"/>
+        </w:numPr>
+      </w:pPr>
+      <w:r>
+        <w:t>column-reverse: Items are laid out in a vertical column, but in reverse order.</w:t>
+      </w:r>
+    </w:p>
+    <w:p>
+      <w:pPr>
+        <w:rPr>
+          <w:b/>
+          <w:bCs/>
+        </w:rPr>
+      </w:pPr>
+    </w:p>
+    <w:p/>
+    <w:p/>
     <w:sectPr>
       <w:pgSz w:w="11906" w:h="16838"/>
       <w:pgMar w:top="1440" w:right="1440" w:bottom="1440" w:left="1440" w:header="708" w:footer="708" w:gutter="0"/>
@@ -1615,6 +2377,155 @@
 <file path=word/numbering.xml><?xml version="1.0" encoding="utf-8"?>
 <w:numbering xmlns:wpc="http://schemas.microsoft.com/office/word/2010/wordprocessingCanvas" xmlns:cx="http://schemas.microsoft.com/office/drawing/2014/chartex" xmlns:cx1="http://schemas.microsoft.com/office/drawing/2015/9/8/chartex" xmlns:cx2="http://schemas.microsoft.com/office/drawing/2015/10/21/chartex" xmlns:cx3="http://schemas.microsoft.com/office/drawing/2016/5/9/chartex" xmlns:cx4="http://schemas.microsoft.com/office/drawing/2016/5/10/chartex" xmlns:cx5="http://schemas.microsoft.com/office/drawing/2016/5/11/chartex" xmlns:cx6="http://schemas.microsoft.com/office/drawing/2016/5/12/chartex" xmlns:cx7="http://schemas.microsoft.com/office/drawing/2016/5/13/chartex" xmlns:cx8="http://schemas.microsoft.com/office/drawing/2016/5/14/chartex" xmlns:mc="http://schemas.openxmlformats.org/markup-compatibility/2006" xmlns:aink="http://schemas.microsoft.com/office/drawing/2016/ink" xmlns:am3d="http://schemas.microsoft.com/office/drawing/2017/model3d" xmlns:o="urn:schemas-microsoft-com:office:office" xmlns:oel="http://schemas.microsoft.com/office/2019/extlst" xmlns:r="http://schemas.openxmlformats.org/officeDocument/2006/relationships" xmlns:m="http://schemas.openxmlformats.org/officeDocument/2006/math" xmlns:v="urn:schemas-microsoft-com:vml" xmlns:wp14="http://schemas.microsoft.com/office/word/2010/wordprocessingDrawing" xmlns:wp="http://schemas.openxmlformats.org/drawingml/2006/wordprocessingDrawing" xmlns:w10="urn:schemas-microsoft-com:office:word" xmlns:w="http://schemas.openxmlformats.org/wordprocessingml/2006/main" xmlns:w14="http://schemas.microsoft.com/office/word/2010/wordml" xmlns:w15="http://schemas.microsoft.com/office/word/2012/wordml" xmlns:w16cex="http://schemas.microsoft.com/office/word/2018/wordml/cex" xmlns:w16cid="http://schemas.microsoft.com/office/word/2016/wordml/cid" xmlns:w16="http://schemas.microsoft.com/office/word/2018/wordml" xmlns:w16du="http://schemas.microsoft.com/office/word/2023/wordml/word16du" xmlns:w16sdtdh="http://schemas.microsoft.com/office/word/2020/wordml/sdtdatahash" xmlns:w16sdtfl="http://schemas.microsoft.com/office/word/2024/wordml/sdtformatlock" xmlns:w16se="http://schemas.microsoft.com/office/word/2015/wordml/symex" xmlns:wpg="http://schemas.microsoft.com/office/word/2010/wordprocessingGroup" xmlns:wpi="http://schemas.microsoft.com/office/word/2010/wordprocessingInk" xmlns:wne="http://schemas.microsoft.com/office/word/2006/wordml" xmlns:wps="http://schemas.microsoft.com/office/word/2010/wordprocessingShape" mc:Ignorable="w14 w15 w16se w16cid w16 w16cex w16sdtdh w16sdtfl w16du wp14">
   <w:abstractNum w:abstractNumId="0" w15:restartNumberingAfterBreak="0">
+    <w:nsid w:val="036D1B0F"/>
+    <w:multiLevelType w:val="multilevel"/>
+    <w:tmpl w:val="6CBE1FE8"/>
+    <w:lvl w:ilvl="0">
+      <w:start w:val="1"/>
+      <w:numFmt w:val="bullet"/>
+      <w:lvlText w:val=""/>
+      <w:lvlJc w:val="left"/>
+      <w:pPr>
+        <w:tabs>
+          <w:tab w:val="num" w:pos="720"/>
+        </w:tabs>
+        <w:ind w:left="720" w:hanging="360"/>
+      </w:pPr>
+      <w:rPr>
+        <w:rFonts w:ascii="Symbol" w:hAnsi="Symbol" w:hint="default"/>
+        <w:sz w:val="20"/>
+      </w:rPr>
+    </w:lvl>
+    <w:lvl w:ilvl="1" w:tentative="1">
+      <w:start w:val="1"/>
+      <w:numFmt w:val="bullet"/>
+      <w:lvlText w:val="o"/>
+      <w:lvlJc w:val="left"/>
+      <w:pPr>
+        <w:tabs>
+          <w:tab w:val="num" w:pos="1440"/>
+        </w:tabs>
+        <w:ind w:left="1440" w:hanging="360"/>
+      </w:pPr>
+      <w:rPr>
+        <w:rFonts w:ascii="Courier New" w:hAnsi="Courier New" w:hint="default"/>
+        <w:sz w:val="20"/>
+      </w:rPr>
+    </w:lvl>
+    <w:lvl w:ilvl="2" w:tentative="1">
+      <w:start w:val="1"/>
+      <w:numFmt w:val="bullet"/>
+      <w:lvlText w:val=""/>
+      <w:lvlJc w:val="left"/>
+      <w:pPr>
+        <w:tabs>
+          <w:tab w:val="num" w:pos="2160"/>
+        </w:tabs>
+        <w:ind w:left="2160" w:hanging="360"/>
+      </w:pPr>
+      <w:rPr>
+        <w:rFonts w:ascii="Wingdings" w:hAnsi="Wingdings" w:hint="default"/>
+        <w:sz w:val="20"/>
+      </w:rPr>
+    </w:lvl>
+    <w:lvl w:ilvl="3" w:tentative="1">
+      <w:start w:val="1"/>
+      <w:numFmt w:val="bullet"/>
+      <w:lvlText w:val=""/>
+      <w:lvlJc w:val="left"/>
+      <w:pPr>
+        <w:tabs>
+          <w:tab w:val="num" w:pos="2880"/>
+        </w:tabs>
+        <w:ind w:left="2880" w:hanging="360"/>
+      </w:pPr>
+      <w:rPr>
+        <w:rFonts w:ascii="Wingdings" w:hAnsi="Wingdings" w:hint="default"/>
+        <w:sz w:val="20"/>
+      </w:rPr>
+    </w:lvl>
+    <w:lvl w:ilvl="4" w:tentative="1">
+      <w:start w:val="1"/>
+      <w:numFmt w:val="bullet"/>
+      <w:lvlText w:val=""/>
+      <w:lvlJc w:val="left"/>
+      <w:pPr>
+        <w:tabs>
+          <w:tab w:val="num" w:pos="3600"/>
+        </w:tabs>
+        <w:ind w:left="3600" w:hanging="360"/>
+      </w:pPr>
+      <w:rPr>
+        <w:rFonts w:ascii="Wingdings" w:hAnsi="Wingdings" w:hint="default"/>
+        <w:sz w:val="20"/>
+      </w:rPr>
+    </w:lvl>
+    <w:lvl w:ilvl="5" w:tentative="1">
+      <w:start w:val="1"/>
+      <w:numFmt w:val="bullet"/>
+      <w:lvlText w:val=""/>
+      <w:lvlJc w:val="left"/>
+      <w:pPr>
+        <w:tabs>
+          <w:tab w:val="num" w:pos="4320"/>
+        </w:tabs>
+        <w:ind w:left="4320" w:hanging="360"/>
+      </w:pPr>
+      <w:rPr>
+        <w:rFonts w:ascii="Wingdings" w:hAnsi="Wingdings" w:hint="default"/>
+        <w:sz w:val="20"/>
+      </w:rPr>
+    </w:lvl>
+    <w:lvl w:ilvl="6" w:tentative="1">
+      <w:start w:val="1"/>
+      <w:numFmt w:val="bullet"/>
+      <w:lvlText w:val=""/>
+      <w:lvlJc w:val="left"/>
+      <w:pPr>
+        <w:tabs>
+          <w:tab w:val="num" w:pos="5040"/>
+        </w:tabs>
+        <w:ind w:left="5040" w:hanging="360"/>
+      </w:pPr>
+      <w:rPr>
+        <w:rFonts w:ascii="Wingdings" w:hAnsi="Wingdings" w:hint="default"/>
+        <w:sz w:val="20"/>
+      </w:rPr>
+    </w:lvl>
+    <w:lvl w:ilvl="7" w:tentative="1">
+      <w:start w:val="1"/>
+      <w:numFmt w:val="bullet"/>
+      <w:lvlText w:val=""/>
+      <w:lvlJc w:val="left"/>
+      <w:pPr>
+        <w:tabs>
+          <w:tab w:val="num" w:pos="5760"/>
+        </w:tabs>
+        <w:ind w:left="5760" w:hanging="360"/>
+      </w:pPr>
+      <w:rPr>
+        <w:rFonts w:ascii="Wingdings" w:hAnsi="Wingdings" w:hint="default"/>
+        <w:sz w:val="20"/>
+      </w:rPr>
+    </w:lvl>
+    <w:lvl w:ilvl="8" w:tentative="1">
+      <w:start w:val="1"/>
+      <w:numFmt w:val="bullet"/>
+      <w:lvlText w:val=""/>
+      <w:lvlJc w:val="left"/>
+      <w:pPr>
+        <w:tabs>
+          <w:tab w:val="num" w:pos="6480"/>
+        </w:tabs>
+        <w:ind w:left="6480" w:hanging="360"/>
+      </w:pPr>
+      <w:rPr>
+        <w:rFonts w:ascii="Wingdings" w:hAnsi="Wingdings" w:hint="default"/>
+        <w:sz w:val="20"/>
+      </w:rPr>
+    </w:lvl>
+  </w:abstractNum>
+  <w:abstractNum w:abstractNumId="1" w15:restartNumberingAfterBreak="0">
     <w:nsid w:val="07254AF7"/>
     <w:multiLevelType w:val="multilevel"/>
     <w:tmpl w:val="75967796"/>
@@ -1763,7 +2674,7 @@
       </w:rPr>
     </w:lvl>
   </w:abstractNum>
-  <w:abstractNum w:abstractNumId="1" w15:restartNumberingAfterBreak="0">
+  <w:abstractNum w:abstractNumId="2" w15:restartNumberingAfterBreak="0">
     <w:nsid w:val="0E8E15A6"/>
     <w:multiLevelType w:val="multilevel"/>
     <w:tmpl w:val="7B3E6B00"/>
@@ -1884,7 +2795,7 @@
       </w:pPr>
     </w:lvl>
   </w:abstractNum>
-  <w:abstractNum w:abstractNumId="2" w15:restartNumberingAfterBreak="0">
+  <w:abstractNum w:abstractNumId="3" w15:restartNumberingAfterBreak="0">
     <w:nsid w:val="21EC1BF4"/>
     <w:multiLevelType w:val="multilevel"/>
     <w:tmpl w:val="16620D88"/>
@@ -2001,7 +2912,156 @@
       </w:pPr>
     </w:lvl>
   </w:abstractNum>
-  <w:abstractNum w:abstractNumId="3" w15:restartNumberingAfterBreak="0">
+  <w:abstractNum w:abstractNumId="4" w15:restartNumberingAfterBreak="0">
+    <w:nsid w:val="4181344B"/>
+    <w:multiLevelType w:val="multilevel"/>
+    <w:tmpl w:val="D8386EBA"/>
+    <w:lvl w:ilvl="0">
+      <w:start w:val="1"/>
+      <w:numFmt w:val="bullet"/>
+      <w:lvlText w:val=""/>
+      <w:lvlJc w:val="left"/>
+      <w:pPr>
+        <w:tabs>
+          <w:tab w:val="num" w:pos="720"/>
+        </w:tabs>
+        <w:ind w:left="720" w:hanging="360"/>
+      </w:pPr>
+      <w:rPr>
+        <w:rFonts w:ascii="Symbol" w:hAnsi="Symbol" w:hint="default"/>
+        <w:sz w:val="20"/>
+      </w:rPr>
+    </w:lvl>
+    <w:lvl w:ilvl="1" w:tentative="1">
+      <w:start w:val="1"/>
+      <w:numFmt w:val="bullet"/>
+      <w:lvlText w:val="o"/>
+      <w:lvlJc w:val="left"/>
+      <w:pPr>
+        <w:tabs>
+          <w:tab w:val="num" w:pos="1440"/>
+        </w:tabs>
+        <w:ind w:left="1440" w:hanging="360"/>
+      </w:pPr>
+      <w:rPr>
+        <w:rFonts w:ascii="Courier New" w:hAnsi="Courier New" w:hint="default"/>
+        <w:sz w:val="20"/>
+      </w:rPr>
+    </w:lvl>
+    <w:lvl w:ilvl="2" w:tentative="1">
+      <w:start w:val="1"/>
+      <w:numFmt w:val="bullet"/>
+      <w:lvlText w:val=""/>
+      <w:lvlJc w:val="left"/>
+      <w:pPr>
+        <w:tabs>
+          <w:tab w:val="num" w:pos="2160"/>
+        </w:tabs>
+        <w:ind w:left="2160" w:hanging="360"/>
+      </w:pPr>
+      <w:rPr>
+        <w:rFonts w:ascii="Wingdings" w:hAnsi="Wingdings" w:hint="default"/>
+        <w:sz w:val="20"/>
+      </w:rPr>
+    </w:lvl>
+    <w:lvl w:ilvl="3" w:tentative="1">
+      <w:start w:val="1"/>
+      <w:numFmt w:val="bullet"/>
+      <w:lvlText w:val=""/>
+      <w:lvlJc w:val="left"/>
+      <w:pPr>
+        <w:tabs>
+          <w:tab w:val="num" w:pos="2880"/>
+        </w:tabs>
+        <w:ind w:left="2880" w:hanging="360"/>
+      </w:pPr>
+      <w:rPr>
+        <w:rFonts w:ascii="Wingdings" w:hAnsi="Wingdings" w:hint="default"/>
+        <w:sz w:val="20"/>
+      </w:rPr>
+    </w:lvl>
+    <w:lvl w:ilvl="4" w:tentative="1">
+      <w:start w:val="1"/>
+      <w:numFmt w:val="bullet"/>
+      <w:lvlText w:val=""/>
+      <w:lvlJc w:val="left"/>
+      <w:pPr>
+        <w:tabs>
+          <w:tab w:val="num" w:pos="3600"/>
+        </w:tabs>
+        <w:ind w:left="3600" w:hanging="360"/>
+      </w:pPr>
+      <w:rPr>
+        <w:rFonts w:ascii="Wingdings" w:hAnsi="Wingdings" w:hint="default"/>
+        <w:sz w:val="20"/>
+      </w:rPr>
+    </w:lvl>
+    <w:lvl w:ilvl="5" w:tentative="1">
+      <w:start w:val="1"/>
+      <w:numFmt w:val="bullet"/>
+      <w:lvlText w:val=""/>
+      <w:lvlJc w:val="left"/>
+      <w:pPr>
+        <w:tabs>
+          <w:tab w:val="num" w:pos="4320"/>
+        </w:tabs>
+        <w:ind w:left="4320" w:hanging="360"/>
+      </w:pPr>
+      <w:rPr>
+        <w:rFonts w:ascii="Wingdings" w:hAnsi="Wingdings" w:hint="default"/>
+        <w:sz w:val="20"/>
+      </w:rPr>
+    </w:lvl>
+    <w:lvl w:ilvl="6" w:tentative="1">
+      <w:start w:val="1"/>
+      <w:numFmt w:val="bullet"/>
+      <w:lvlText w:val=""/>
+      <w:lvlJc w:val="left"/>
+      <w:pPr>
+        <w:tabs>
+          <w:tab w:val="num" w:pos="5040"/>
+        </w:tabs>
+        <w:ind w:left="5040" w:hanging="360"/>
+      </w:pPr>
+      <w:rPr>
+        <w:rFonts w:ascii="Wingdings" w:hAnsi="Wingdings" w:hint="default"/>
+        <w:sz w:val="20"/>
+      </w:rPr>
+    </w:lvl>
+    <w:lvl w:ilvl="7" w:tentative="1">
+      <w:start w:val="1"/>
+      <w:numFmt w:val="bullet"/>
+      <w:lvlText w:val=""/>
+      <w:lvlJc w:val="left"/>
+      <w:pPr>
+        <w:tabs>
+          <w:tab w:val="num" w:pos="5760"/>
+        </w:tabs>
+        <w:ind w:left="5760" w:hanging="360"/>
+      </w:pPr>
+      <w:rPr>
+        <w:rFonts w:ascii="Wingdings" w:hAnsi="Wingdings" w:hint="default"/>
+        <w:sz w:val="20"/>
+      </w:rPr>
+    </w:lvl>
+    <w:lvl w:ilvl="8" w:tentative="1">
+      <w:start w:val="1"/>
+      <w:numFmt w:val="bullet"/>
+      <w:lvlText w:val=""/>
+      <w:lvlJc w:val="left"/>
+      <w:pPr>
+        <w:tabs>
+          <w:tab w:val="num" w:pos="6480"/>
+        </w:tabs>
+        <w:ind w:left="6480" w:hanging="360"/>
+      </w:pPr>
+      <w:rPr>
+        <w:rFonts w:ascii="Wingdings" w:hAnsi="Wingdings" w:hint="default"/>
+        <w:sz w:val="20"/>
+      </w:rPr>
+    </w:lvl>
+  </w:abstractNum>
+  <w:abstractNum w:abstractNumId="5" w15:restartNumberingAfterBreak="0">
     <w:nsid w:val="599F5FC9"/>
     <w:multiLevelType w:val="multilevel"/>
     <w:tmpl w:val="C7603274"/>
@@ -2114,7 +3174,7 @@
       </w:pPr>
     </w:lvl>
   </w:abstractNum>
-  <w:abstractNum w:abstractNumId="4" w15:restartNumberingAfterBreak="0">
+  <w:abstractNum w:abstractNumId="6" w15:restartNumberingAfterBreak="0">
     <w:nsid w:val="61F54D74"/>
     <w:multiLevelType w:val="multilevel"/>
     <w:tmpl w:val="2AAA4174"/>
@@ -2227,7 +3287,7 @@
       </w:pPr>
     </w:lvl>
   </w:abstractNum>
-  <w:abstractNum w:abstractNumId="5" w15:restartNumberingAfterBreak="0">
+  <w:abstractNum w:abstractNumId="7" w15:restartNumberingAfterBreak="0">
     <w:nsid w:val="64B118DB"/>
     <w:multiLevelType w:val="multilevel"/>
     <w:tmpl w:val="9078D348"/>
@@ -2376,7 +3436,156 @@
       </w:rPr>
     </w:lvl>
   </w:abstractNum>
-  <w:abstractNum w:abstractNumId="6" w15:restartNumberingAfterBreak="0">
+  <w:abstractNum w:abstractNumId="8" w15:restartNumberingAfterBreak="0">
+    <w:nsid w:val="6DC03947"/>
+    <w:multiLevelType w:val="multilevel"/>
+    <w:tmpl w:val="0ED428CE"/>
+    <w:lvl w:ilvl="0">
+      <w:start w:val="1"/>
+      <w:numFmt w:val="bullet"/>
+      <w:lvlText w:val=""/>
+      <w:lvlJc w:val="left"/>
+      <w:pPr>
+        <w:tabs>
+          <w:tab w:val="num" w:pos="720"/>
+        </w:tabs>
+        <w:ind w:left="720" w:hanging="360"/>
+      </w:pPr>
+      <w:rPr>
+        <w:rFonts w:ascii="Symbol" w:hAnsi="Symbol" w:hint="default"/>
+        <w:sz w:val="20"/>
+      </w:rPr>
+    </w:lvl>
+    <w:lvl w:ilvl="1" w:tentative="1">
+      <w:start w:val="1"/>
+      <w:numFmt w:val="bullet"/>
+      <w:lvlText w:val="o"/>
+      <w:lvlJc w:val="left"/>
+      <w:pPr>
+        <w:tabs>
+          <w:tab w:val="num" w:pos="1440"/>
+        </w:tabs>
+        <w:ind w:left="1440" w:hanging="360"/>
+      </w:pPr>
+      <w:rPr>
+        <w:rFonts w:ascii="Courier New" w:hAnsi="Courier New" w:hint="default"/>
+        <w:sz w:val="20"/>
+      </w:rPr>
+    </w:lvl>
+    <w:lvl w:ilvl="2" w:tentative="1">
+      <w:start w:val="1"/>
+      <w:numFmt w:val="bullet"/>
+      <w:lvlText w:val=""/>
+      <w:lvlJc w:val="left"/>
+      <w:pPr>
+        <w:tabs>
+          <w:tab w:val="num" w:pos="2160"/>
+        </w:tabs>
+        <w:ind w:left="2160" w:hanging="360"/>
+      </w:pPr>
+      <w:rPr>
+        <w:rFonts w:ascii="Wingdings" w:hAnsi="Wingdings" w:hint="default"/>
+        <w:sz w:val="20"/>
+      </w:rPr>
+    </w:lvl>
+    <w:lvl w:ilvl="3" w:tentative="1">
+      <w:start w:val="1"/>
+      <w:numFmt w:val="bullet"/>
+      <w:lvlText w:val=""/>
+      <w:lvlJc w:val="left"/>
+      <w:pPr>
+        <w:tabs>
+          <w:tab w:val="num" w:pos="2880"/>
+        </w:tabs>
+        <w:ind w:left="2880" w:hanging="360"/>
+      </w:pPr>
+      <w:rPr>
+        <w:rFonts w:ascii="Wingdings" w:hAnsi="Wingdings" w:hint="default"/>
+        <w:sz w:val="20"/>
+      </w:rPr>
+    </w:lvl>
+    <w:lvl w:ilvl="4" w:tentative="1">
+      <w:start w:val="1"/>
+      <w:numFmt w:val="bullet"/>
+      <w:lvlText w:val=""/>
+      <w:lvlJc w:val="left"/>
+      <w:pPr>
+        <w:tabs>
+          <w:tab w:val="num" w:pos="3600"/>
+        </w:tabs>
+        <w:ind w:left="3600" w:hanging="360"/>
+      </w:pPr>
+      <w:rPr>
+        <w:rFonts w:ascii="Wingdings" w:hAnsi="Wingdings" w:hint="default"/>
+        <w:sz w:val="20"/>
+      </w:rPr>
+    </w:lvl>
+    <w:lvl w:ilvl="5" w:tentative="1">
+      <w:start w:val="1"/>
+      <w:numFmt w:val="bullet"/>
+      <w:lvlText w:val=""/>
+      <w:lvlJc w:val="left"/>
+      <w:pPr>
+        <w:tabs>
+          <w:tab w:val="num" w:pos="4320"/>
+        </w:tabs>
+        <w:ind w:left="4320" w:hanging="360"/>
+      </w:pPr>
+      <w:rPr>
+        <w:rFonts w:ascii="Wingdings" w:hAnsi="Wingdings" w:hint="default"/>
+        <w:sz w:val="20"/>
+      </w:rPr>
+    </w:lvl>
+    <w:lvl w:ilvl="6" w:tentative="1">
+      <w:start w:val="1"/>
+      <w:numFmt w:val="bullet"/>
+      <w:lvlText w:val=""/>
+      <w:lvlJc w:val="left"/>
+      <w:pPr>
+        <w:tabs>
+          <w:tab w:val="num" w:pos="5040"/>
+        </w:tabs>
+        <w:ind w:left="5040" w:hanging="360"/>
+      </w:pPr>
+      <w:rPr>
+        <w:rFonts w:ascii="Wingdings" w:hAnsi="Wingdings" w:hint="default"/>
+        <w:sz w:val="20"/>
+      </w:rPr>
+    </w:lvl>
+    <w:lvl w:ilvl="7" w:tentative="1">
+      <w:start w:val="1"/>
+      <w:numFmt w:val="bullet"/>
+      <w:lvlText w:val=""/>
+      <w:lvlJc w:val="left"/>
+      <w:pPr>
+        <w:tabs>
+          <w:tab w:val="num" w:pos="5760"/>
+        </w:tabs>
+        <w:ind w:left="5760" w:hanging="360"/>
+      </w:pPr>
+      <w:rPr>
+        <w:rFonts w:ascii="Wingdings" w:hAnsi="Wingdings" w:hint="default"/>
+        <w:sz w:val="20"/>
+      </w:rPr>
+    </w:lvl>
+    <w:lvl w:ilvl="8" w:tentative="1">
+      <w:start w:val="1"/>
+      <w:numFmt w:val="bullet"/>
+      <w:lvlText w:val=""/>
+      <w:lvlJc w:val="left"/>
+      <w:pPr>
+        <w:tabs>
+          <w:tab w:val="num" w:pos="6480"/>
+        </w:tabs>
+        <w:ind w:left="6480" w:hanging="360"/>
+      </w:pPr>
+      <w:rPr>
+        <w:rFonts w:ascii="Wingdings" w:hAnsi="Wingdings" w:hint="default"/>
+        <w:sz w:val="20"/>
+      </w:rPr>
+    </w:lvl>
+  </w:abstractNum>
+  <w:abstractNum w:abstractNumId="9" w15:restartNumberingAfterBreak="0">
     <w:nsid w:val="73AF4DB9"/>
     <w:multiLevelType w:val="multilevel"/>
     <w:tmpl w:val="020004D0"/>
@@ -2526,25 +3735,34 @@
     </w:lvl>
   </w:abstractNum>
   <w:num w:numId="1" w16cid:durableId="1210916375">
+    <w:abstractNumId w:val="6"/>
+  </w:num>
+  <w:num w:numId="2" w16cid:durableId="171143186">
+    <w:abstractNumId w:val="1"/>
+  </w:num>
+  <w:num w:numId="3" w16cid:durableId="1040665468">
+    <w:abstractNumId w:val="3"/>
+  </w:num>
+  <w:num w:numId="4" w16cid:durableId="467283453">
+    <w:abstractNumId w:val="2"/>
+  </w:num>
+  <w:num w:numId="5" w16cid:durableId="39328447">
+    <w:abstractNumId w:val="9"/>
+  </w:num>
+  <w:num w:numId="6" w16cid:durableId="1811361230">
+    <w:abstractNumId w:val="5"/>
+  </w:num>
+  <w:num w:numId="7" w16cid:durableId="188840653">
+    <w:abstractNumId w:val="7"/>
+  </w:num>
+  <w:num w:numId="8" w16cid:durableId="850143452">
+    <w:abstractNumId w:val="0"/>
+  </w:num>
+  <w:num w:numId="9" w16cid:durableId="406343070">
     <w:abstractNumId w:val="4"/>
   </w:num>
-  <w:num w:numId="2" w16cid:durableId="171143186">
-    <w:abstractNumId w:val="0"/>
-  </w:num>
-  <w:num w:numId="3" w16cid:durableId="1040665468">
-    <w:abstractNumId w:val="2"/>
-  </w:num>
-  <w:num w:numId="4" w16cid:durableId="467283453">
-    <w:abstractNumId w:val="1"/>
-  </w:num>
-  <w:num w:numId="5" w16cid:durableId="39328447">
-    <w:abstractNumId w:val="6"/>
-  </w:num>
-  <w:num w:numId="6" w16cid:durableId="1811361230">
-    <w:abstractNumId w:val="3"/>
-  </w:num>
-  <w:num w:numId="7" w16cid:durableId="188840653">
-    <w:abstractNumId w:val="5"/>
+  <w:num w:numId="10" w16cid:durableId="1537499443">
+    <w:abstractNumId w:val="8"/>
   </w:num>
 </w:numbering>
 </file>

</xml_diff>